<commit_message>
Aufgaben für naechste Woche, 5. Nov. (unten im Dokument)
</commit_message>
<xml_diff>
--- a/Assets/Orga Dokument_Bauernfabel.docx
+++ b/Assets/Orga Dokument_Bauernfabel.docx
@@ -71,40 +71,7 @@
         </w:numPr>
       </w:pPr>
       <w:r>
-        <w:t xml:space="preserve">Um </w:t>
-      </w:r>
-      <w:r>
-        <w:t>Zitat</w:t>
-      </w:r>
-      <w:r>
-        <w:t>e in Word</w:t>
-      </w:r>
-      <w:r>
-        <w:t xml:space="preserve"> ein</w:t>
-      </w:r>
-      <w:r>
-        <w:t>zu</w:t>
-      </w:r>
-      <w:r>
-        <w:t>fügen, vorgefertigte Maske</w:t>
-      </w:r>
-      <w:r>
-        <w:t xml:space="preserve"> benutzen, mit</w:t>
-      </w:r>
-      <w:r>
-        <w:t xml:space="preserve"> Name</w:t>
-      </w:r>
-      <w:r>
-        <w:t>,</w:t>
-      </w:r>
-      <w:r>
-        <w:t xml:space="preserve"> Ort</w:t>
-      </w:r>
-      <w:r>
-        <w:t>,</w:t>
-      </w:r>
-      <w:r>
-        <w:t xml:space="preserve"> Titel etc. </w:t>
+        <w:t xml:space="preserve">Um Zitate in Word einzufügen, vorgefertigte Maske benutzen, mit Name, Ort, Titel etc. </w:t>
       </w:r>
     </w:p>
     <w:p>
@@ -146,10 +113,7 @@
         </w:numPr>
       </w:pPr>
       <w:r>
-        <w:t>Was ist eine Simulation</w:t>
-      </w:r>
-      <w:r>
-        <w:t>?</w:t>
+        <w:t>Was ist eine Simulation?</w:t>
       </w:r>
     </w:p>
     <w:p>
@@ -161,16 +125,7 @@
         </w:numPr>
       </w:pPr>
       <w:r>
-        <w:t xml:space="preserve">Was sind </w:t>
-      </w:r>
-      <w:r>
-        <w:t>die</w:t>
-      </w:r>
-      <w:r>
-        <w:t xml:space="preserve"> Erfolgsfaktoren</w:t>
-      </w:r>
-      <w:r>
-        <w:t xml:space="preserve"> einer Simulation?</w:t>
+        <w:t>Was sind die Erfolgsfaktoren einer Simulation?</w:t>
       </w:r>
     </w:p>
     <w:p>
@@ -182,10 +137,7 @@
         </w:numPr>
       </w:pPr>
       <w:r>
-        <w:t>Wie designt man so etwas richtig</w:t>
-      </w:r>
-      <w:r>
-        <w:t>?</w:t>
+        <w:t>Wie designt man so etwas richtig?</w:t>
       </w:r>
     </w:p>
     <w:p>
@@ -197,10 +149,7 @@
         </w:numPr>
       </w:pPr>
       <w:r>
-        <w:t>Wie evaluiere ich</w:t>
-      </w:r>
-      <w:r>
-        <w:t>?</w:t>
+        <w:t>Wie evaluiere ich?</w:t>
       </w:r>
     </w:p>
     <w:p>
@@ -242,42 +191,32 @@
           <w:b/>
           <w:bCs/>
         </w:rPr>
-        <w:t>Erster Prototyp am 5. Dezember</w:t>
-      </w:r>
-    </w:p>
-    <w:p>
-      <w:pPr>
-        <w:pStyle w:val="Listenabsatz"/>
-        <w:numPr>
-          <w:ilvl w:val="0"/>
-          <w:numId w:val="1"/>
-        </w:numPr>
+        <w:t xml:space="preserve">Erster Prototyp am 5. </w:t>
+      </w:r>
+      <w:r>
         <w:rPr>
           <w:b/>
           <w:bCs/>
-          <w:u w:val="single"/>
-        </w:rPr>
-      </w:pPr>
-      <w:r>
-        <w:t xml:space="preserve">Audio wäre cool, aber Dozent möchte nichts ähnliches wie bei Marc </w:t>
-      </w:r>
-      <w:proofErr w:type="spellStart"/>
-      <w:r>
-        <w:t>Elsberg</w:t>
-      </w:r>
-      <w:proofErr w:type="spellEnd"/>
-      <w:r>
-        <w:t>. Hintergrund-Musik wurde als störend empfunden. Musik soll visuelles unterstützen und nicht nur einfach da sein.</w:t>
-      </w:r>
-    </w:p>
-    <w:p>
-      <w:pPr>
+        </w:rPr>
+        <w:t>November</w:t>
+      </w:r>
+    </w:p>
+    <w:p>
+      <w:pPr>
+        <w:pStyle w:val="Listenabsatz"/>
+        <w:numPr>
+          <w:ilvl w:val="0"/>
+          <w:numId w:val="1"/>
+        </w:numPr>
         <w:rPr>
           <w:b/>
           <w:bCs/>
           <w:u w:val="single"/>
         </w:rPr>
       </w:pPr>
+      <w:r>
+        <w:t>Audio wäre cool, aber Dozent möchte nichts ähnliches wie bei Marc Elsberg. Hintergrund-Musik wurde als störend empfunden. Musik soll visuelles unterstützen und nicht nur einfach da sein.</w:t>
+      </w:r>
     </w:p>
     <w:p>
       <w:pPr>
@@ -287,27 +226,36 @@
           <w:u w:val="single"/>
         </w:rPr>
       </w:pPr>
-      <w:r>
+    </w:p>
+    <w:p>
+      <w:pPr>
         <w:rPr>
           <w:b/>
           <w:bCs/>
           <w:u w:val="single"/>
         </w:rPr>
-        <w:t>Zur Simulation:</w:t>
-      </w:r>
-    </w:p>
-    <w:p>
-      <w:pPr>
-        <w:pStyle w:val="Listenabsatz"/>
-        <w:numPr>
-          <w:ilvl w:val="0"/>
-          <w:numId w:val="1"/>
-        </w:numPr>
+      </w:pPr>
+      <w:r>
         <w:rPr>
           <w:b/>
           <w:bCs/>
           <w:u w:val="single"/>
         </w:rPr>
+        <w:t>Zur Simulation:</w:t>
+      </w:r>
+    </w:p>
+    <w:p>
+      <w:pPr>
+        <w:pStyle w:val="Listenabsatz"/>
+        <w:numPr>
+          <w:ilvl w:val="0"/>
+          <w:numId w:val="1"/>
+        </w:numPr>
+        <w:rPr>
+          <w:b/>
+          <w:bCs/>
+          <w:u w:val="single"/>
+        </w:rPr>
       </w:pPr>
       <w:r>
         <w:t>Agiles Modell</w:t>
@@ -356,6 +304,18 @@
           <w:ilvl w:val="0"/>
           <w:numId w:val="1"/>
         </w:numPr>
+      </w:pPr>
+      <w:r>
+        <w:t xml:space="preserve">Darstellung in Pixeln </w:t>
+      </w:r>
+    </w:p>
+    <w:p>
+      <w:pPr>
+        <w:pStyle w:val="Listenabsatz"/>
+        <w:numPr>
+          <w:ilvl w:val="0"/>
+          <w:numId w:val="1"/>
+        </w:numPr>
         <w:rPr>
           <w:u w:val="single"/>
         </w:rPr>
@@ -458,21 +418,210 @@
           <w:u w:val="single"/>
         </w:rPr>
         <w:t xml:space="preserve">End-Menü: </w:t>
+      </w:r>
+    </w:p>
+    <w:p>
+      <w:pPr>
+        <w:pStyle w:val="Listenabsatz"/>
+        <w:numPr>
+          <w:ilvl w:val="1"/>
+          <w:numId w:val="1"/>
+        </w:numPr>
+      </w:pPr>
+      <w:r>
+        <w:t xml:space="preserve">Möchte man erneut spielen oder aufhören? </w:t>
+      </w:r>
+    </w:p>
+    <w:p/>
+    <w:p>
+      <w:pPr>
+        <w:jc w:val="right"/>
+      </w:pPr>
+      <w:r>
+        <w:t>29.10.2019</w:t>
+      </w:r>
+    </w:p>
+    <w:p>
+      <w:pPr>
+        <w:rPr>
+          <w:b/>
+          <w:bCs/>
+          <w:u w:val="single"/>
+          <w:lang w:val="en-US"/>
+        </w:rPr>
+      </w:pPr>
+      <w:r>
+        <w:rPr>
+          <w:b/>
+          <w:bCs/>
+          <w:u w:val="single"/>
+          <w:lang w:val="en-US"/>
+        </w:rPr>
+        <w:t>GitHub und Unity Set Up:</w:t>
+      </w:r>
+    </w:p>
+    <w:p>
+      <w:pPr>
+        <w:pStyle w:val="Listenabsatz"/>
+        <w:numPr>
+          <w:ilvl w:val="0"/>
+          <w:numId w:val="1"/>
+        </w:numPr>
+      </w:pPr>
+      <w:r>
+        <w:t>Jeder hat die selbe Unity V</w:t>
+      </w:r>
+      <w:r>
+        <w:t xml:space="preserve">ersion </w:t>
+      </w:r>
+    </w:p>
+    <w:p>
+      <w:pPr>
+        <w:pStyle w:val="Listenabsatz"/>
+        <w:numPr>
+          <w:ilvl w:val="0"/>
+          <w:numId w:val="1"/>
+        </w:numPr>
+      </w:pPr>
+      <w:r>
+        <w:t>GitHub Account und Zugriff auf das Projekt</w:t>
+      </w:r>
+    </w:p>
+    <w:p>
+      <w:pPr>
+        <w:pStyle w:val="Listenabsatz"/>
+        <w:numPr>
+          <w:ilvl w:val="0"/>
+          <w:numId w:val="1"/>
+        </w:numPr>
+      </w:pPr>
+      <w:r>
+        <w:t xml:space="preserve">Prototyp mit Umsetzung der Bauernfabel wie im Text </w:t>
+      </w:r>
+    </w:p>
+    <w:p>
+      <w:pPr>
+        <w:rPr>
+          <w:u w:val="single"/>
+        </w:rPr>
+      </w:pPr>
+      <w:r>
+        <w:rPr>
+          <w:u w:val="single"/>
+        </w:rPr>
+        <w:t>Ziele für den 5. November</w:t>
+      </w:r>
+      <w:r>
+        <w:rPr>
+          <w:u w:val="single"/>
+        </w:rPr>
+        <w:t>:</w:t>
+      </w:r>
+    </w:p>
+    <w:p>
+      <w:pPr>
+        <w:pStyle w:val="Listenabsatz"/>
+        <w:numPr>
+          <w:ilvl w:val="0"/>
+          <w:numId w:val="1"/>
+        </w:numPr>
+      </w:pPr>
+      <w:r>
+        <w:t>Bessere Darstellung des Korns</w:t>
+      </w:r>
+    </w:p>
+    <w:p>
+      <w:pPr>
+        <w:pStyle w:val="Listenabsatz"/>
+        <w:numPr>
+          <w:ilvl w:val="0"/>
+          <w:numId w:val="1"/>
+        </w:numPr>
+      </w:pPr>
+      <w:r>
+        <w:t xml:space="preserve">Hintergrund für die Schrift und Schriftgröße vergrößern </w:t>
+      </w:r>
+    </w:p>
+    <w:p>
+      <w:pPr>
+        <w:pStyle w:val="Listenabsatz"/>
+        <w:numPr>
+          <w:ilvl w:val="0"/>
+          <w:numId w:val="1"/>
+        </w:numPr>
+      </w:pPr>
+      <w:r>
+        <w:lastRenderedPageBreak/>
+        <w:t xml:space="preserve">Graphen erstellen </w:t>
+      </w:r>
+    </w:p>
+    <w:p>
+      <w:pPr>
+        <w:pStyle w:val="Listenabsatz"/>
+        <w:numPr>
+          <w:ilvl w:val="0"/>
+          <w:numId w:val="1"/>
+        </w:numPr>
+      </w:pPr>
+      <w:r>
+        <w:t>Zahlen steigen zu schnell. Wie vergleicht man die Werte, also #Ähren im Feld</w:t>
+      </w:r>
+      <w:r>
+        <w:t>?</w:t>
+      </w:r>
+      <w:r>
+        <w:t xml:space="preserve"> </w:t>
+      </w:r>
+    </w:p>
+    <w:p>
+      <w:pPr>
+        <w:pStyle w:val="Listenabsatz"/>
+        <w:numPr>
+          <w:ilvl w:val="0"/>
+          <w:numId w:val="1"/>
+        </w:numPr>
+      </w:pPr>
+      <w:r>
+        <w:t>Evtl. Audio. Ein paar Audio Beispiele raus suchen</w:t>
+      </w:r>
+    </w:p>
+    <w:p>
+      <w:pPr>
+        <w:pStyle w:val="Listenabsatz"/>
+        <w:numPr>
+          <w:ilvl w:val="1"/>
+          <w:numId w:val="1"/>
+        </w:numPr>
+      </w:pPr>
+      <w:r>
+        <w:t>Maus Klick</w:t>
+      </w:r>
+    </w:p>
+    <w:p>
+      <w:pPr>
+        <w:pStyle w:val="Listenabsatz"/>
+        <w:numPr>
+          <w:ilvl w:val="1"/>
+          <w:numId w:val="1"/>
+        </w:numPr>
+      </w:pPr>
+      <w:r>
+        <w:t xml:space="preserve">Korn Wachstum </w:t>
+      </w:r>
+    </w:p>
+    <w:p>
+      <w:pPr>
+        <w:pStyle w:val="Listenabsatz"/>
+        <w:numPr>
+          <w:ilvl w:val="1"/>
+          <w:numId w:val="1"/>
+        </w:numPr>
+      </w:pPr>
+      <w:r>
+        <w:t>Sieges Ton</w:t>
       </w:r>
       <w:bookmarkStart w:id="0" w:name="_GoBack"/>
       <w:bookmarkEnd w:id="0"/>
-    </w:p>
-    <w:p>
-      <w:pPr>
-        <w:pStyle w:val="Listenabsatz"/>
-        <w:numPr>
-          <w:ilvl w:val="1"/>
-          <w:numId w:val="1"/>
-        </w:numPr>
-      </w:pPr>
-      <w:r>
-        <w:t xml:space="preserve">Möchte man erneut spielen oder aufhören? </w:t>
-      </w:r>
     </w:p>
     <w:sectPr>
       <w:pgSz w:w="11906" w:h="16838"/>
@@ -727,6 +876,7 @@
     <w:lsdException w:name="HTML Sample" w:semiHidden="1" w:unhideWhenUsed="1"/>
     <w:lsdException w:name="HTML Typewriter" w:semiHidden="1" w:unhideWhenUsed="1"/>
     <w:lsdException w:name="HTML Variable" w:semiHidden="1" w:unhideWhenUsed="1"/>
+    <w:lsdException w:name="Normal Table" w:semiHidden="1" w:unhideWhenUsed="1"/>
     <w:lsdException w:name="annotation subject" w:semiHidden="1" w:unhideWhenUsed="1"/>
     <w:lsdException w:name="No List" w:semiHidden="1" w:unhideWhenUsed="1"/>
     <w:lsdException w:name="Outline List 1" w:semiHidden="1" w:unhideWhenUsed="1"/>
@@ -772,9 +922,11 @@
     <w:lsdException w:name="Table Subtle 1" w:semiHidden="1" w:unhideWhenUsed="1"/>
     <w:lsdException w:name="Table Subtle 2" w:semiHidden="1" w:unhideWhenUsed="1"/>
     <w:lsdException w:name="Table Web 1" w:semiHidden="1" w:unhideWhenUsed="1"/>
+    <w:lsdException w:name="Table Web 2" w:semiHidden="1" w:unhideWhenUsed="1"/>
     <w:lsdException w:name="Table Web 3" w:semiHidden="1" w:unhideWhenUsed="1"/>
     <w:lsdException w:name="Balloon Text" w:semiHidden="1" w:unhideWhenUsed="1"/>
     <w:lsdException w:name="Table Grid" w:uiPriority="39"/>
+    <w:lsdException w:name="Table Theme" w:semiHidden="1" w:unhideWhenUsed="1"/>
     <w:lsdException w:name="Placeholder Text" w:semiHidden="1"/>
     <w:lsdException w:name="No Spacing" w:uiPriority="1" w:qFormat="1"/>
     <w:lsdException w:name="Light Shading" w:uiPriority="60"/>

</xml_diff>